<commit_message>
Incluído scheduler, método futuro e lista de referências no documento de lições aprendidas.
</commit_message>
<xml_diff>
--- a/projects/FIFA/3 - docs/Lições Aprendidas.docx
+++ b/projects/FIFA/3 - docs/Lições Aprendidas.docx
@@ -103,6 +103,152 @@
       <w:r>
         <w:t xml:space="preserve"> para mensagens de erros de banco de dados.</w:t>
       </w:r>
+    </w:p>
+    <w:p>
+      <w:pPr>
+        <w:pStyle w:val="PargrafodaLista"/>
+        <w:numPr>
+          <w:ilvl w:val="0"/>
+          <w:numId w:val="1"/>
+        </w:numPr>
+        <w:jc w:val="both"/>
+        <w:rPr>
+          <w:u w:val="single"/>
+        </w:rPr>
+      </w:pPr>
+      <w:proofErr w:type="spellStart"/>
+      <w:r>
+        <w:t>Apex</w:t>
+      </w:r>
+      <w:proofErr w:type="spellEnd"/>
+      <w:r>
+        <w:t xml:space="preserve"> </w:t>
+      </w:r>
+      <w:proofErr w:type="spellStart"/>
+      <w:r>
+        <w:t>Scheduler</w:t>
+      </w:r>
+      <w:proofErr w:type="spellEnd"/>
+      <w:r>
+        <w:t>.</w:t>
+      </w:r>
+    </w:p>
+    <w:p>
+      <w:pPr>
+        <w:pStyle w:val="PargrafodaLista"/>
+        <w:numPr>
+          <w:ilvl w:val="0"/>
+          <w:numId w:val="1"/>
+        </w:numPr>
+        <w:jc w:val="both"/>
+        <w:rPr>
+          <w:u w:val="single"/>
+        </w:rPr>
+      </w:pPr>
+      <w:r>
+        <w:t>Métodos futuros.</w:t>
+      </w:r>
+    </w:p>
+    <w:p>
+      <w:pPr>
+        <w:pStyle w:val="PargrafodaLista"/>
+        <w:jc w:val="both"/>
+        <w:rPr>
+          <w:u w:val="single"/>
+        </w:rPr>
+      </w:pPr>
+    </w:p>
+    <w:p>
+      <w:pPr>
+        <w:jc w:val="both"/>
+      </w:pPr>
+      <w:r>
+        <w:t>Referências:</w:t>
+      </w:r>
+    </w:p>
+    <w:p>
+      <w:pPr>
+        <w:pStyle w:val="PargrafodaLista"/>
+        <w:numPr>
+          <w:ilvl w:val="0"/>
+          <w:numId w:val="2"/>
+        </w:numPr>
+        <w:jc w:val="both"/>
+      </w:pPr>
+      <w:hyperlink r:id="rId7" w:history="1">
+        <w:r>
+          <w:rPr>
+            <w:rStyle w:val="Hyperlink"/>
+          </w:rPr>
+          <w:t>https://developer.salesforce.com/docs/atlas.en-us.apexcode.meta/apexcode/apex_scheduler.htm</w:t>
+        </w:r>
+      </w:hyperlink>
+    </w:p>
+    <w:p>
+      <w:pPr>
+        <w:pStyle w:val="PargrafodaLista"/>
+        <w:numPr>
+          <w:ilvl w:val="0"/>
+          <w:numId w:val="2"/>
+        </w:numPr>
+        <w:jc w:val="both"/>
+      </w:pPr>
+      <w:hyperlink r:id="rId8" w:history="1">
+        <w:r>
+          <w:rPr>
+            <w:rStyle w:val="Hyperlink"/>
+          </w:rPr>
+          <w:t>https://developer.salesforce.com/blogs/developer-relations/2010/02/spring-10-saw-the-general-availability-of-one-of-my-favorite-new-features-of-the-platform-the-apex-schedulerwith-the-apex-s</w:t>
+        </w:r>
+      </w:hyperlink>
+    </w:p>
+    <w:p>
+      <w:pPr>
+        <w:pStyle w:val="PargrafodaLista"/>
+        <w:numPr>
+          <w:ilvl w:val="0"/>
+          <w:numId w:val="2"/>
+        </w:numPr>
+        <w:jc w:val="both"/>
+        <w:rPr>
+          <w:u w:val="single"/>
+        </w:rPr>
+      </w:pPr>
+      <w:hyperlink r:id="rId9" w:history="1">
+        <w:r>
+          <w:rPr>
+            <w:rStyle w:val="Hyperlink"/>
+          </w:rPr>
+          <w:t>https://www.forcetalks.com/blog/using-cron-expression-in-salesforce/</w:t>
+        </w:r>
+      </w:hyperlink>
+    </w:p>
+    <w:p>
+      <w:pPr>
+        <w:pStyle w:val="PargrafodaLista"/>
+        <w:jc w:val="both"/>
+        <w:rPr>
+          <w:u w:val="single"/>
+        </w:rPr>
+      </w:pPr>
+    </w:p>
+    <w:p>
+      <w:pPr>
+        <w:ind w:left="360"/>
+        <w:jc w:val="both"/>
+        <w:rPr>
+          <w:u w:val="single"/>
+        </w:rPr>
+      </w:pPr>
+    </w:p>
+    <w:p>
+      <w:pPr>
+        <w:pStyle w:val="PargrafodaLista"/>
+        <w:jc w:val="both"/>
+        <w:rPr>
+          <w:u w:val="single"/>
+        </w:rPr>
+      </w:pPr>
     </w:p>
     <w:p>
       <w:pPr>
@@ -175,6 +321,119 @@
 <file path=word/numbering.xml><?xml version="1.0" encoding="utf-8"?>
 <w:numbering xmlns:ve="http://schemas.openxmlformats.org/markup-compatibility/2006" xmlns:o="urn:schemas-microsoft-com:office:office" xmlns:r="http://schemas.openxmlformats.org/officeDocument/2006/relationships" xmlns:m="http://schemas.openxmlformats.org/officeDocument/2006/math" xmlns:v="urn:schemas-microsoft-com:vml" xmlns:wp="http://schemas.openxmlformats.org/drawingml/2006/wordprocessingDrawing" xmlns:w10="urn:schemas-microsoft-com:office:word" xmlns:w="http://schemas.openxmlformats.org/wordprocessingml/2006/main" xmlns:wne="http://schemas.microsoft.com/office/word/2006/wordml">
   <w:abstractNum w:abstractNumId="0">
+    <w:nsid w:val="68961FCD"/>
+    <w:multiLevelType w:val="hybridMultilevel"/>
+    <w:tmpl w:val="81FC22F2"/>
+    <w:lvl w:ilvl="0" w:tplc="04160001">
+      <w:start w:val="1"/>
+      <w:numFmt w:val="bullet"/>
+      <w:lvlText w:val=""/>
+      <w:lvlJc w:val="left"/>
+      <w:pPr>
+        <w:ind w:left="720" w:hanging="360"/>
+      </w:pPr>
+      <w:rPr>
+        <w:rFonts w:ascii="Symbol" w:hAnsi="Symbol" w:hint="default"/>
+      </w:rPr>
+    </w:lvl>
+    <w:lvl w:ilvl="1" w:tplc="04160003" w:tentative="1">
+      <w:start w:val="1"/>
+      <w:numFmt w:val="bullet"/>
+      <w:lvlText w:val="o"/>
+      <w:lvlJc w:val="left"/>
+      <w:pPr>
+        <w:ind w:left="1440" w:hanging="360"/>
+      </w:pPr>
+      <w:rPr>
+        <w:rFonts w:ascii="Courier New" w:hAnsi="Courier New" w:cs="Courier New" w:hint="default"/>
+      </w:rPr>
+    </w:lvl>
+    <w:lvl w:ilvl="2" w:tplc="04160005" w:tentative="1">
+      <w:start w:val="1"/>
+      <w:numFmt w:val="bullet"/>
+      <w:lvlText w:val=""/>
+      <w:lvlJc w:val="left"/>
+      <w:pPr>
+        <w:ind w:left="2160" w:hanging="360"/>
+      </w:pPr>
+      <w:rPr>
+        <w:rFonts w:ascii="Wingdings" w:hAnsi="Wingdings" w:hint="default"/>
+      </w:rPr>
+    </w:lvl>
+    <w:lvl w:ilvl="3" w:tplc="04160001" w:tentative="1">
+      <w:start w:val="1"/>
+      <w:numFmt w:val="bullet"/>
+      <w:lvlText w:val=""/>
+      <w:lvlJc w:val="left"/>
+      <w:pPr>
+        <w:ind w:left="2880" w:hanging="360"/>
+      </w:pPr>
+      <w:rPr>
+        <w:rFonts w:ascii="Symbol" w:hAnsi="Symbol" w:hint="default"/>
+      </w:rPr>
+    </w:lvl>
+    <w:lvl w:ilvl="4" w:tplc="04160003" w:tentative="1">
+      <w:start w:val="1"/>
+      <w:numFmt w:val="bullet"/>
+      <w:lvlText w:val="o"/>
+      <w:lvlJc w:val="left"/>
+      <w:pPr>
+        <w:ind w:left="3600" w:hanging="360"/>
+      </w:pPr>
+      <w:rPr>
+        <w:rFonts w:ascii="Courier New" w:hAnsi="Courier New" w:cs="Courier New" w:hint="default"/>
+      </w:rPr>
+    </w:lvl>
+    <w:lvl w:ilvl="5" w:tplc="04160005" w:tentative="1">
+      <w:start w:val="1"/>
+      <w:numFmt w:val="bullet"/>
+      <w:lvlText w:val=""/>
+      <w:lvlJc w:val="left"/>
+      <w:pPr>
+        <w:ind w:left="4320" w:hanging="360"/>
+      </w:pPr>
+      <w:rPr>
+        <w:rFonts w:ascii="Wingdings" w:hAnsi="Wingdings" w:hint="default"/>
+      </w:rPr>
+    </w:lvl>
+    <w:lvl w:ilvl="6" w:tplc="04160001" w:tentative="1">
+      <w:start w:val="1"/>
+      <w:numFmt w:val="bullet"/>
+      <w:lvlText w:val=""/>
+      <w:lvlJc w:val="left"/>
+      <w:pPr>
+        <w:ind w:left="5040" w:hanging="360"/>
+      </w:pPr>
+      <w:rPr>
+        <w:rFonts w:ascii="Symbol" w:hAnsi="Symbol" w:hint="default"/>
+      </w:rPr>
+    </w:lvl>
+    <w:lvl w:ilvl="7" w:tplc="04160003" w:tentative="1">
+      <w:start w:val="1"/>
+      <w:numFmt w:val="bullet"/>
+      <w:lvlText w:val="o"/>
+      <w:lvlJc w:val="left"/>
+      <w:pPr>
+        <w:ind w:left="5760" w:hanging="360"/>
+      </w:pPr>
+      <w:rPr>
+        <w:rFonts w:ascii="Courier New" w:hAnsi="Courier New" w:cs="Courier New" w:hint="default"/>
+      </w:rPr>
+    </w:lvl>
+    <w:lvl w:ilvl="8" w:tplc="04160005" w:tentative="1">
+      <w:start w:val="1"/>
+      <w:numFmt w:val="bullet"/>
+      <w:lvlText w:val=""/>
+      <w:lvlJc w:val="left"/>
+      <w:pPr>
+        <w:ind w:left="6480" w:hanging="360"/>
+      </w:pPr>
+      <w:rPr>
+        <w:rFonts w:ascii="Wingdings" w:hAnsi="Wingdings" w:hint="default"/>
+      </w:rPr>
+    </w:lvl>
+  </w:abstractNum>
+  <w:abstractNum w:abstractNumId="1">
     <w:nsid w:val="6A6B4FC5"/>
     <w:multiLevelType w:val="hybridMultilevel"/>
     <w:tmpl w:val="09DECDA6"/>
@@ -288,6 +547,9 @@
     </w:lvl>
   </w:abstractNum>
   <w:num w:numId="1">
+    <w:abstractNumId w:val="1"/>
+  </w:num>
+  <w:num w:numId="2">
     <w:abstractNumId w:val="0"/>
   </w:num>
 </w:numbering>
@@ -540,6 +802,17 @@
       <w:ind w:left="720"/>
       <w:contextualSpacing/>
     </w:pPr>
+  </w:style>
+  <w:style w:type="character" w:styleId="Hyperlink">
+    <w:name w:val="Hyperlink"/>
+    <w:basedOn w:val="Fontepargpadro"/>
+    <w:uiPriority w:val="99"/>
+    <w:unhideWhenUsed/>
+    <w:rsid w:val="0076106E"/>
+    <w:rPr>
+      <w:color w:val="0000FF" w:themeColor="hyperlink"/>
+      <w:u w:val="single"/>
+    </w:rPr>
   </w:style>
 </w:styles>
 </file>

</xml_diff>